<commit_message>
fixed database, fixed schema
</commit_message>
<xml_diff>
--- a/legacy/Report2.docx
+++ b/legacy/Report2.docx
@@ -622,9 +622,9 @@
         <w:lastRenderedPageBreak/>
         <w:drawing>
           <wp:inline distT="0" distB="0" distL="0" distR="0">
-            <wp:extent cx="5694045" cy="3402330"/>
-            <wp:effectExtent l="0" t="0" r="1905" b="7620"/>
-            <wp:docPr id="1" name="Picture 1" descr="https://lh3.googleusercontent.com/gVTWzAnh_iP3YKnxYmtIV8C56ebAaDUEdbeAxgw4E2Ulzo_D-VtSaLiCRH-W3k0t81CdSVFpd0TOqBX3sfO6fh2OLawb_bF2y91QtluubtTElKoWL0XOQHHeUjMVJA08kWyhsqkP"/>
+            <wp:extent cx="5934075" cy="3381375"/>
+            <wp:effectExtent l="0" t="0" r="9525" b="9525"/>
+            <wp:docPr id="2" name="Picture 2"/>
             <wp:cNvGraphicFramePr>
               <a:graphicFrameLocks xmlns:a="http://schemas.openxmlformats.org/drawingml/2006/main" noChangeAspect="1"/>
             </wp:cNvGraphicFramePr>
@@ -632,7 +632,7 @@
               <a:graphicData uri="http://schemas.openxmlformats.org/drawingml/2006/picture">
                 <pic:pic xmlns:pic="http://schemas.openxmlformats.org/drawingml/2006/picture">
                   <pic:nvPicPr>
-                    <pic:cNvPr id="0" name="Picture 1" descr="https://lh3.googleusercontent.com/gVTWzAnh_iP3YKnxYmtIV8C56ebAaDUEdbeAxgw4E2Ulzo_D-VtSaLiCRH-W3k0t81CdSVFpd0TOqBX3sfO6fh2OLawb_bF2y91QtluubtTElKoWL0XOQHHeUjMVJA08kWyhsqkP"/>
+                    <pic:cNvPr id="0" name="Picture 1"/>
                     <pic:cNvPicPr>
                       <a:picLocks noChangeAspect="1" noChangeArrowheads="1"/>
                     </pic:cNvPicPr>
@@ -653,7 +653,7 @@
                   <pic:spPr bwMode="auto">
                     <a:xfrm>
                       <a:off x="0" y="0"/>
-                      <a:ext cx="5694045" cy="3402330"/>
+                      <a:ext cx="5934075" cy="3381375"/>
                     </a:xfrm>
                     <a:prstGeom prst="rect">
                       <a:avLst/>
@@ -669,6 +669,8 @@
           </wp:inline>
         </w:drawing>
       </w:r>
+      <w:bookmarkStart w:id="0" w:name="_GoBack"/>
+      <w:bookmarkEnd w:id="0"/>
     </w:p>
     <w:p>
       <w:pPr>
@@ -1060,18 +1062,7 @@
           <w:sz w:val="24"/>
           <w:szCs w:val="24"/>
         </w:rPr>
-        <w:t>Because of the details of Django, some details of the models have changed slightly. When there is no individual primary key, Django generates a single primary key attribute. As such, we have im</w:t>
-      </w:r>
-      <w:bookmarkStart w:id="0" w:name="_GoBack"/>
-      <w:bookmarkEnd w:id="0"/>
-      <w:r>
-        <w:rPr>
-          <w:rFonts w:asciiTheme="majorHAnsi" w:eastAsia="Times New Roman" w:hAnsiTheme="majorHAnsi" w:cstheme="majorHAnsi"/>
-          <w:color w:val="000000"/>
-          <w:sz w:val="24"/>
-          <w:szCs w:val="24"/>
-        </w:rPr>
-        <w:t>plemented a unique together method, along with an index, so that the double attribute keys can still function as needed despite not being the primary keys.</w:t>
+        <w:t>Because of the details of Django, some details of the models have changed slightly. When there is no individual primary key, Django generates a single primary key attribute. As such, we have implemented a unique together method, along with an index, so that the double attribute keys can still function as needed despite not being the primary keys.</w:t>
       </w:r>
       <w:r>
         <w:rPr>

</xml_diff>